<commit_message>
Variable Scope, Number, NaN
</commit_message>
<xml_diff>
--- a/JavaScript_YT.docx
+++ b/JavaScript_YT.docx
@@ -3142,6 +3142,1301 @@
         </w:rPr>
         <w:t>);</w:t>
       </w:r>
+    </w:p>
+    <w:p>
+      <w:pPr>
+        <w:rPr>
+          <w:lang w:val="en-US"/>
+        </w:rPr>
+      </w:pPr>
+    </w:p>
+    <w:p>
+      <w:pPr>
+        <w:rPr>
+          <w:lang w:val="en-US"/>
+        </w:rPr>
+      </w:pPr>
+    </w:p>
+    <w:p>
+      <w:pPr>
+        <w:rPr>
+          <w:lang w:val="en-US"/>
+        </w:rPr>
+      </w:pPr>
+      <w:r>
+        <w:rPr>
+          <w:lang w:val="en-US"/>
+        </w:rPr>
+        <w:t>Variable Scope</w:t>
+      </w:r>
+    </w:p>
+    <w:p>
+      <w:pPr>
+        <w:rPr>
+          <w:lang w:val="en-US"/>
+        </w:rPr>
+      </w:pPr>
+    </w:p>
+    <w:p>
+      <w:pPr>
+        <w:rPr>
+          <w:lang w:val="en-US"/>
+        </w:rPr>
+      </w:pPr>
+      <w:r>
+        <w:rPr>
+          <w:lang w:val="en-US"/>
+        </w:rPr>
+        <w:t xml:space="preserve">var foo = 20; </w:t>
+      </w:r>
+      <w:r>
+        <w:rPr>
+          <w:lang w:val="en-US"/>
+        </w:rPr>
+        <w:tab/>
+      </w:r>
+      <w:r>
+        <w:rPr>
+          <w:lang w:val="en-US"/>
+        </w:rPr>
+        <w:tab/>
+        <w:t>Global variable</w:t>
+      </w:r>
+    </w:p>
+    <w:p>
+      <w:pPr>
+        <w:rPr>
+          <w:lang w:val="en-US"/>
+        </w:rPr>
+      </w:pPr>
+    </w:p>
+    <w:p>
+      <w:pPr>
+        <w:rPr>
+          <w:lang w:val="en-US"/>
+        </w:rPr>
+      </w:pPr>
+      <w:r>
+        <w:rPr>
+          <w:lang w:val="en-US"/>
+        </w:rPr>
+        <w:t xml:space="preserve">function </w:t>
+      </w:r>
+      <w:proofErr w:type="spellStart"/>
+      <w:r>
+        <w:rPr>
+          <w:lang w:val="en-US"/>
+        </w:rPr>
+        <w:t>myFunction</w:t>
+      </w:r>
+      <w:proofErr w:type="spellEnd"/>
+      <w:r>
+        <w:rPr>
+          <w:lang w:val="en-US"/>
+        </w:rPr>
+        <w:t xml:space="preserve"> </w:t>
+      </w:r>
+      <w:proofErr w:type="gramStart"/>
+      <w:r>
+        <w:rPr>
+          <w:lang w:val="en-US"/>
+        </w:rPr>
+        <w:t>(){</w:t>
+      </w:r>
+      <w:proofErr w:type="gramEnd"/>
+    </w:p>
+    <w:p>
+      <w:pPr>
+        <w:rPr>
+          <w:lang w:val="en-US"/>
+        </w:rPr>
+      </w:pPr>
+      <w:r>
+        <w:rPr>
+          <w:lang w:val="en-US"/>
+        </w:rPr>
+        <w:t xml:space="preserve">var bar = 10; </w:t>
+      </w:r>
+      <w:r>
+        <w:rPr>
+          <w:lang w:val="en-US"/>
+        </w:rPr>
+        <w:tab/>
+      </w:r>
+      <w:r>
+        <w:rPr>
+          <w:lang w:val="en-US"/>
+        </w:rPr>
+        <w:tab/>
+        <w:t>local variable</w:t>
+      </w:r>
+    </w:p>
+    <w:p>
+      <w:pPr>
+        <w:rPr>
+          <w:lang w:val="en-US"/>
+        </w:rPr>
+      </w:pPr>
+      <w:r>
+        <w:rPr>
+          <w:lang w:val="en-US"/>
+        </w:rPr>
+        <w:t>}</w:t>
+      </w:r>
+    </w:p>
+    <w:p>
+      <w:pPr>
+        <w:rPr>
+          <w:lang w:val="en-US"/>
+        </w:rPr>
+      </w:pPr>
+    </w:p>
+    <w:p>
+      <w:pPr>
+        <w:rPr>
+          <w:lang w:val="en-US"/>
+        </w:rPr>
+      </w:pPr>
+    </w:p>
+    <w:p>
+      <w:pPr>
+        <w:rPr>
+          <w:lang w:val="en-US"/>
+        </w:rPr>
+      </w:pPr>
+    </w:p>
+    <w:p>
+      <w:pPr>
+        <w:rPr>
+          <w:lang w:val="en-US"/>
+        </w:rPr>
+      </w:pPr>
+    </w:p>
+    <w:p>
+      <w:pPr>
+        <w:rPr>
+          <w:lang w:val="en-US"/>
+        </w:rPr>
+      </w:pPr>
+      <w:proofErr w:type="spellStart"/>
+      <w:r>
+        <w:rPr>
+          <w:lang w:val="en-US"/>
+        </w:rPr>
+        <w:t>typeof</w:t>
+      </w:r>
+      <w:proofErr w:type="spellEnd"/>
+      <w:r>
+        <w:rPr>
+          <w:lang w:val="en-US"/>
+        </w:rPr>
+        <w:t xml:space="preserve"> &lt;</w:t>
+      </w:r>
+      <w:proofErr w:type="spellStart"/>
+      <w:r>
+        <w:rPr>
+          <w:lang w:val="en-US"/>
+        </w:rPr>
+        <w:t>variablename</w:t>
+      </w:r>
+      <w:proofErr w:type="spellEnd"/>
+      <w:r>
+        <w:rPr>
+          <w:lang w:val="en-US"/>
+        </w:rPr>
+        <w:t xml:space="preserve">&gt;; give the </w:t>
+      </w:r>
+      <w:proofErr w:type="gramStart"/>
+      <w:r>
+        <w:rPr>
+          <w:lang w:val="en-US"/>
+        </w:rPr>
+        <w:t>datatype</w:t>
+      </w:r>
+      <w:proofErr w:type="gramEnd"/>
+    </w:p>
+    <w:p>
+      <w:pPr>
+        <w:rPr>
+          <w:lang w:val="en-US"/>
+        </w:rPr>
+      </w:pPr>
+      <w:proofErr w:type="spellStart"/>
+      <w:r>
+        <w:rPr>
+          <w:lang w:val="en-US"/>
+        </w:rPr>
+        <w:t>typeof</w:t>
+      </w:r>
+      <w:proofErr w:type="spellEnd"/>
+      <w:r>
+        <w:rPr>
+          <w:lang w:val="en-US"/>
+        </w:rPr>
+        <w:t xml:space="preserve"> (a+ b</w:t>
+      </w:r>
+      <w:proofErr w:type="gramStart"/>
+      <w:r>
+        <w:rPr>
+          <w:lang w:val="en-US"/>
+        </w:rPr>
+        <w:t>);</w:t>
+      </w:r>
+      <w:proofErr w:type="gramEnd"/>
+    </w:p>
+    <w:p>
+      <w:pPr>
+        <w:rPr>
+          <w:lang w:val="en-US"/>
+        </w:rPr>
+      </w:pPr>
+    </w:p>
+    <w:p>
+      <w:pPr>
+        <w:rPr>
+          <w:lang w:val="en-US"/>
+        </w:rPr>
+      </w:pPr>
+    </w:p>
+    <w:p>
+      <w:pPr>
+        <w:rPr>
+          <w:lang w:val="en-US"/>
+        </w:rPr>
+      </w:pPr>
+    </w:p>
+    <w:p>
+      <w:pPr>
+        <w:rPr>
+          <w:lang w:val="en-US"/>
+        </w:rPr>
+      </w:pPr>
+    </w:p>
+    <w:p>
+      <w:pPr>
+        <w:shd w:val="clear" w:color="auto" w:fill="1F1F1F"/>
+        <w:spacing w:after="0" w:line="285" w:lineRule="atLeast"/>
+        <w:rPr>
+          <w:rFonts w:ascii="Consolas" w:eastAsia="Times New Roman" w:hAnsi="Consolas" w:cs="Times New Roman"/>
+          <w:color w:val="CCCCCC"/>
+          <w:kern w:val="0"/>
+          <w:sz w:val="21"/>
+          <w:szCs w:val="21"/>
+          <w:lang w:val="en-US" w:eastAsia="de-DE"/>
+          <w14:ligatures w14:val="none"/>
+        </w:rPr>
+      </w:pPr>
+      <w:r>
+        <w:rPr>
+          <w:rFonts w:ascii="Consolas" w:eastAsia="Times New Roman" w:hAnsi="Consolas" w:cs="Times New Roman"/>
+          <w:color w:val="C586C0"/>
+          <w:kern w:val="0"/>
+          <w:sz w:val="21"/>
+          <w:szCs w:val="21"/>
+          <w:lang w:val="en-US" w:eastAsia="de-DE"/>
+          <w14:ligatures w14:val="none"/>
+        </w:rPr>
+        <w:t>if</w:t>
+      </w:r>
+      <w:r>
+        <w:rPr>
+          <w:rFonts w:ascii="Consolas" w:eastAsia="Times New Roman" w:hAnsi="Consolas" w:cs="Times New Roman"/>
+          <w:color w:val="CCCCCC"/>
+          <w:kern w:val="0"/>
+          <w:sz w:val="21"/>
+          <w:szCs w:val="21"/>
+          <w:lang w:val="en-US" w:eastAsia="de-DE"/>
+          <w14:ligatures w14:val="none"/>
+        </w:rPr>
+        <w:t>(</w:t>
+      </w:r>
+      <w:proofErr w:type="spellStart"/>
+      <w:r>
+        <w:rPr>
+          <w:rFonts w:ascii="Consolas" w:eastAsia="Times New Roman" w:hAnsi="Consolas" w:cs="Times New Roman"/>
+          <w:color w:val="DCDCAA"/>
+          <w:kern w:val="0"/>
+          <w:sz w:val="21"/>
+          <w:szCs w:val="21"/>
+          <w:bdr w:val="single" w:sz="18" w:space="0" w:color="FF0000"/>
+          <w:lang w:val="en-US" w:eastAsia="de-DE"/>
+          <w14:ligatures w14:val="none"/>
+        </w:rPr>
+        <w:t>isNaN</w:t>
+      </w:r>
+      <w:proofErr w:type="spellEnd"/>
+      <w:r>
+        <w:rPr>
+          <w:rFonts w:ascii="Consolas" w:eastAsia="Times New Roman" w:hAnsi="Consolas" w:cs="Times New Roman"/>
+          <w:color w:val="CCCCCC"/>
+          <w:kern w:val="0"/>
+          <w:sz w:val="21"/>
+          <w:szCs w:val="21"/>
+          <w:bdr w:val="single" w:sz="18" w:space="0" w:color="FF0000"/>
+          <w:lang w:val="en-US" w:eastAsia="de-DE"/>
+          <w14:ligatures w14:val="none"/>
+        </w:rPr>
+        <w:t>(</w:t>
+      </w:r>
+      <w:r>
+        <w:rPr>
+          <w:rFonts w:ascii="Consolas" w:eastAsia="Times New Roman" w:hAnsi="Consolas" w:cs="Times New Roman"/>
+          <w:color w:val="9CDCFE"/>
+          <w:kern w:val="0"/>
+          <w:sz w:val="21"/>
+          <w:szCs w:val="21"/>
+          <w:bdr w:val="single" w:sz="18" w:space="0" w:color="FF0000"/>
+          <w:lang w:val="en-US" w:eastAsia="de-DE"/>
+          <w14:ligatures w14:val="none"/>
+        </w:rPr>
+        <w:t>d</w:t>
+      </w:r>
+      <w:proofErr w:type="gramStart"/>
+      <w:r>
+        <w:rPr>
+          <w:rFonts w:ascii="Consolas" w:eastAsia="Times New Roman" w:hAnsi="Consolas" w:cs="Times New Roman"/>
+          <w:color w:val="CCCCCC"/>
+          <w:kern w:val="0"/>
+          <w:sz w:val="21"/>
+          <w:szCs w:val="21"/>
+          <w:bdr w:val="single" w:sz="18" w:space="0" w:color="FF0000"/>
+          <w:lang w:val="en-US" w:eastAsia="de-DE"/>
+          <w14:ligatures w14:val="none"/>
+        </w:rPr>
+        <w:t>)</w:t>
+      </w:r>
+      <w:r>
+        <w:rPr>
+          <w:rFonts w:ascii="Consolas" w:eastAsia="Times New Roman" w:hAnsi="Consolas" w:cs="Times New Roman"/>
+          <w:color w:val="CCCCCC"/>
+          <w:kern w:val="0"/>
+          <w:sz w:val="21"/>
+          <w:szCs w:val="21"/>
+          <w:lang w:val="en-US" w:eastAsia="de-DE"/>
+          <w14:ligatures w14:val="none"/>
+        </w:rPr>
+        <w:t>)</w:t>
+      </w:r>
+      <w:r>
+        <w:rPr>
+          <w:rFonts w:ascii="Consolas" w:eastAsia="Times New Roman" w:hAnsi="Consolas" w:cs="Times New Roman"/>
+          <w:color w:val="CCCCCC"/>
+          <w:kern w:val="0"/>
+          <w:sz w:val="21"/>
+          <w:szCs w:val="21"/>
+          <w:lang w:val="en-US" w:eastAsia="de-DE"/>
+          <w14:ligatures w14:val="none"/>
+        </w:rPr>
+        <w:t>{</w:t>
+      </w:r>
+      <w:proofErr w:type="gramEnd"/>
+      <w:r>
+        <w:rPr>
+          <w:rFonts w:ascii="Consolas" w:eastAsia="Times New Roman" w:hAnsi="Consolas" w:cs="Times New Roman"/>
+          <w:color w:val="CCCCCC"/>
+          <w:kern w:val="0"/>
+          <w:sz w:val="21"/>
+          <w:szCs w:val="21"/>
+          <w:lang w:val="en-US" w:eastAsia="de-DE"/>
+          <w14:ligatures w14:val="none"/>
+        </w:rPr>
+        <w:t xml:space="preserve">   </w:t>
+      </w:r>
+      <w:r>
+        <w:rPr>
+          <w:rFonts w:ascii="Consolas" w:eastAsia="Times New Roman" w:hAnsi="Consolas" w:cs="Times New Roman"/>
+          <w:color w:val="6A9955"/>
+          <w:kern w:val="0"/>
+          <w:sz w:val="21"/>
+          <w:szCs w:val="21"/>
+          <w:lang w:val="en-US" w:eastAsia="de-DE"/>
+          <w14:ligatures w14:val="none"/>
+        </w:rPr>
+        <w:t>//</w:t>
+      </w:r>
+      <w:proofErr w:type="spellStart"/>
+      <w:r>
+        <w:rPr>
+          <w:rFonts w:ascii="Consolas" w:eastAsia="Times New Roman" w:hAnsi="Consolas" w:cs="Times New Roman"/>
+          <w:color w:val="6A9955"/>
+          <w:kern w:val="0"/>
+          <w:sz w:val="21"/>
+          <w:szCs w:val="21"/>
+          <w:lang w:val="en-US" w:eastAsia="de-DE"/>
+          <w14:ligatures w14:val="none"/>
+        </w:rPr>
+        <w:t>checkes</w:t>
+      </w:r>
+      <w:proofErr w:type="spellEnd"/>
+      <w:r>
+        <w:rPr>
+          <w:rFonts w:ascii="Consolas" w:eastAsia="Times New Roman" w:hAnsi="Consolas" w:cs="Times New Roman"/>
+          <w:color w:val="6A9955"/>
+          <w:kern w:val="0"/>
+          <w:sz w:val="21"/>
+          <w:szCs w:val="21"/>
+          <w:lang w:val="en-US" w:eastAsia="de-DE"/>
+          <w14:ligatures w14:val="none"/>
+        </w:rPr>
+        <w:t xml:space="preserve"> if d is Not a Number (yes it is not a number so true)</w:t>
+      </w:r>
+    </w:p>
+    <w:p>
+      <w:pPr>
+        <w:shd w:val="clear" w:color="auto" w:fill="1F1F1F"/>
+        <w:spacing w:after="0" w:line="285" w:lineRule="atLeast"/>
+        <w:rPr>
+          <w:rFonts w:ascii="Consolas" w:eastAsia="Times New Roman" w:hAnsi="Consolas" w:cs="Times New Roman"/>
+          <w:color w:val="CCCCCC"/>
+          <w:kern w:val="0"/>
+          <w:sz w:val="21"/>
+          <w:szCs w:val="21"/>
+          <w:lang w:val="en-US" w:eastAsia="de-DE"/>
+          <w14:ligatures w14:val="none"/>
+        </w:rPr>
+      </w:pPr>
+      <w:r>
+        <w:rPr>
+          <w:rFonts w:ascii="Consolas" w:eastAsia="Times New Roman" w:hAnsi="Consolas" w:cs="Times New Roman"/>
+          <w:color w:val="CCCCCC"/>
+          <w:kern w:val="0"/>
+          <w:sz w:val="21"/>
+          <w:szCs w:val="21"/>
+          <w:lang w:val="en-US" w:eastAsia="de-DE"/>
+          <w14:ligatures w14:val="none"/>
+        </w:rPr>
+        <w:t xml:space="preserve">    </w:t>
+      </w:r>
+      <w:r>
+        <w:rPr>
+          <w:rFonts w:ascii="Consolas" w:eastAsia="Times New Roman" w:hAnsi="Consolas" w:cs="Times New Roman"/>
+          <w:color w:val="9CDCFE"/>
+          <w:kern w:val="0"/>
+          <w:sz w:val="21"/>
+          <w:szCs w:val="21"/>
+          <w:lang w:val="en-US" w:eastAsia="de-DE"/>
+          <w14:ligatures w14:val="none"/>
+        </w:rPr>
+        <w:t>console</w:t>
+      </w:r>
+      <w:r>
+        <w:rPr>
+          <w:rFonts w:ascii="Consolas" w:eastAsia="Times New Roman" w:hAnsi="Consolas" w:cs="Times New Roman"/>
+          <w:color w:val="CCCCCC"/>
+          <w:kern w:val="0"/>
+          <w:sz w:val="21"/>
+          <w:szCs w:val="21"/>
+          <w:lang w:val="en-US" w:eastAsia="de-DE"/>
+          <w14:ligatures w14:val="none"/>
+        </w:rPr>
+        <w:t>.</w:t>
+      </w:r>
+      <w:r>
+        <w:rPr>
+          <w:rFonts w:ascii="Consolas" w:eastAsia="Times New Roman" w:hAnsi="Consolas" w:cs="Times New Roman"/>
+          <w:color w:val="DCDCAA"/>
+          <w:kern w:val="0"/>
+          <w:sz w:val="21"/>
+          <w:szCs w:val="21"/>
+          <w:lang w:val="en-US" w:eastAsia="de-DE"/>
+          <w14:ligatures w14:val="none"/>
+        </w:rPr>
+        <w:t>log</w:t>
+      </w:r>
+      <w:r>
+        <w:rPr>
+          <w:rFonts w:ascii="Consolas" w:eastAsia="Times New Roman" w:hAnsi="Consolas" w:cs="Times New Roman"/>
+          <w:color w:val="CCCCCC"/>
+          <w:kern w:val="0"/>
+          <w:sz w:val="21"/>
+          <w:szCs w:val="21"/>
+          <w:lang w:val="en-US" w:eastAsia="de-DE"/>
+          <w14:ligatures w14:val="none"/>
+        </w:rPr>
+        <w:t xml:space="preserve"> (</w:t>
+      </w:r>
+      <w:r>
+        <w:rPr>
+          <w:rFonts w:ascii="Consolas" w:eastAsia="Times New Roman" w:hAnsi="Consolas" w:cs="Times New Roman"/>
+          <w:color w:val="9CDCFE"/>
+          <w:kern w:val="0"/>
+          <w:sz w:val="21"/>
+          <w:szCs w:val="21"/>
+          <w:lang w:val="en-US" w:eastAsia="de-DE"/>
+          <w14:ligatures w14:val="none"/>
+        </w:rPr>
+        <w:t>d</w:t>
+      </w:r>
+      <w:r>
+        <w:rPr>
+          <w:rFonts w:ascii="Consolas" w:eastAsia="Times New Roman" w:hAnsi="Consolas" w:cs="Times New Roman"/>
+          <w:color w:val="CCCCCC"/>
+          <w:kern w:val="0"/>
+          <w:sz w:val="21"/>
+          <w:szCs w:val="21"/>
+          <w:lang w:val="en-US" w:eastAsia="de-DE"/>
+          <w14:ligatures w14:val="none"/>
+        </w:rPr>
+        <w:t xml:space="preserve"> </w:t>
+      </w:r>
+      <w:r>
+        <w:rPr>
+          <w:rFonts w:ascii="Consolas" w:eastAsia="Times New Roman" w:hAnsi="Consolas" w:cs="Times New Roman"/>
+          <w:color w:val="D4D4D4"/>
+          <w:kern w:val="0"/>
+          <w:sz w:val="21"/>
+          <w:szCs w:val="21"/>
+          <w:lang w:val="en-US" w:eastAsia="de-DE"/>
+          <w14:ligatures w14:val="none"/>
+        </w:rPr>
+        <w:t>+</w:t>
+      </w:r>
+      <w:r>
+        <w:rPr>
+          <w:rFonts w:ascii="Consolas" w:eastAsia="Times New Roman" w:hAnsi="Consolas" w:cs="Times New Roman"/>
+          <w:color w:val="CCCCCC"/>
+          <w:kern w:val="0"/>
+          <w:sz w:val="21"/>
+          <w:szCs w:val="21"/>
+          <w:lang w:val="en-US" w:eastAsia="de-DE"/>
+          <w14:ligatures w14:val="none"/>
+        </w:rPr>
+        <w:t xml:space="preserve"> </w:t>
+      </w:r>
+      <w:r>
+        <w:rPr>
+          <w:rFonts w:ascii="Consolas" w:eastAsia="Times New Roman" w:hAnsi="Consolas" w:cs="Times New Roman"/>
+          <w:color w:val="CE9178"/>
+          <w:kern w:val="0"/>
+          <w:sz w:val="21"/>
+          <w:szCs w:val="21"/>
+          <w:lang w:val="en-US" w:eastAsia="de-DE"/>
+          <w14:ligatures w14:val="none"/>
+        </w:rPr>
+        <w:t xml:space="preserve">" is not a </w:t>
+      </w:r>
+      <w:proofErr w:type="spellStart"/>
+      <w:r>
+        <w:rPr>
+          <w:rFonts w:ascii="Consolas" w:eastAsia="Times New Roman" w:hAnsi="Consolas" w:cs="Times New Roman"/>
+          <w:color w:val="CE9178"/>
+          <w:kern w:val="0"/>
+          <w:sz w:val="21"/>
+          <w:szCs w:val="21"/>
+          <w:lang w:val="en-US" w:eastAsia="de-DE"/>
+          <w14:ligatures w14:val="none"/>
+        </w:rPr>
+        <w:t>datatyp</w:t>
+      </w:r>
+      <w:proofErr w:type="spellEnd"/>
+      <w:r>
+        <w:rPr>
+          <w:rFonts w:ascii="Consolas" w:eastAsia="Times New Roman" w:hAnsi="Consolas" w:cs="Times New Roman"/>
+          <w:color w:val="CE9178"/>
+          <w:kern w:val="0"/>
+          <w:sz w:val="21"/>
+          <w:szCs w:val="21"/>
+          <w:lang w:val="en-US" w:eastAsia="de-DE"/>
+          <w14:ligatures w14:val="none"/>
+        </w:rPr>
+        <w:t xml:space="preserve"> number"</w:t>
+      </w:r>
+      <w:proofErr w:type="gramStart"/>
+      <w:r>
+        <w:rPr>
+          <w:rFonts w:ascii="Consolas" w:eastAsia="Times New Roman" w:hAnsi="Consolas" w:cs="Times New Roman"/>
+          <w:color w:val="CCCCCC"/>
+          <w:kern w:val="0"/>
+          <w:sz w:val="21"/>
+          <w:szCs w:val="21"/>
+          <w:lang w:val="en-US" w:eastAsia="de-DE"/>
+          <w14:ligatures w14:val="none"/>
+        </w:rPr>
+        <w:t>);</w:t>
+      </w:r>
+      <w:proofErr w:type="gramEnd"/>
+    </w:p>
+    <w:p>
+      <w:pPr>
+        <w:shd w:val="clear" w:color="auto" w:fill="1F1F1F"/>
+        <w:spacing w:after="0" w:line="285" w:lineRule="atLeast"/>
+        <w:rPr>
+          <w:rFonts w:ascii="Consolas" w:eastAsia="Times New Roman" w:hAnsi="Consolas" w:cs="Times New Roman"/>
+          <w:color w:val="CCCCCC"/>
+          <w:kern w:val="0"/>
+          <w:sz w:val="21"/>
+          <w:szCs w:val="21"/>
+          <w:lang w:eastAsia="de-DE"/>
+          <w14:ligatures w14:val="none"/>
+        </w:rPr>
+      </w:pPr>
+      <w:r>
+        <w:rPr>
+          <w:rFonts w:ascii="Consolas" w:eastAsia="Times New Roman" w:hAnsi="Consolas" w:cs="Times New Roman"/>
+          <w:color w:val="CCCCCC"/>
+          <w:kern w:val="0"/>
+          <w:sz w:val="21"/>
+          <w:szCs w:val="21"/>
+          <w:lang w:eastAsia="de-DE"/>
+          <w14:ligatures w14:val="none"/>
+        </w:rPr>
+        <w:t>}</w:t>
+      </w:r>
+    </w:p>
+    <w:p>
+      <w:pPr>
+        <w:rPr>
+          <w:lang w:val="en-US"/>
+        </w:rPr>
+      </w:pPr>
+    </w:p>
+    <w:p>
+      <w:pPr>
+        <w:rPr>
+          <w:lang w:val="en-US"/>
+        </w:rPr>
+      </w:pPr>
+    </w:p>
+    <w:p>
+      <w:pPr>
+        <w:shd w:val="clear" w:color="auto" w:fill="1F1F1F"/>
+        <w:spacing w:after="0" w:line="285" w:lineRule="atLeast"/>
+        <w:rPr>
+          <w:rFonts w:ascii="Consolas" w:eastAsia="Times New Roman" w:hAnsi="Consolas" w:cs="Times New Roman"/>
+          <w:color w:val="CCCCCC"/>
+          <w:kern w:val="0"/>
+          <w:sz w:val="21"/>
+          <w:szCs w:val="21"/>
+          <w:lang w:val="en-US" w:eastAsia="de-DE"/>
+          <w14:ligatures w14:val="none"/>
+        </w:rPr>
+      </w:pPr>
+      <w:r>
+        <w:rPr>
+          <w:rFonts w:ascii="Consolas" w:eastAsia="Times New Roman" w:hAnsi="Consolas" w:cs="Times New Roman"/>
+          <w:color w:val="C586C0"/>
+          <w:kern w:val="0"/>
+          <w:sz w:val="21"/>
+          <w:szCs w:val="21"/>
+          <w:lang w:val="en-US" w:eastAsia="de-DE"/>
+          <w14:ligatures w14:val="none"/>
+        </w:rPr>
+        <w:t>if</w:t>
+      </w:r>
+      <w:r>
+        <w:rPr>
+          <w:rFonts w:ascii="Consolas" w:eastAsia="Times New Roman" w:hAnsi="Consolas" w:cs="Times New Roman"/>
+          <w:color w:val="C586C0"/>
+          <w:kern w:val="0"/>
+          <w:sz w:val="21"/>
+          <w:szCs w:val="21"/>
+          <w:lang w:val="en-US" w:eastAsia="de-DE"/>
+          <w14:ligatures w14:val="none"/>
+        </w:rPr>
+        <w:t xml:space="preserve"> </w:t>
+      </w:r>
+      <w:proofErr w:type="gramStart"/>
+      <w:r>
+        <w:rPr>
+          <w:rFonts w:ascii="Consolas" w:eastAsia="Times New Roman" w:hAnsi="Consolas" w:cs="Times New Roman"/>
+          <w:color w:val="C586C0"/>
+          <w:kern w:val="0"/>
+          <w:sz w:val="21"/>
+          <w:szCs w:val="21"/>
+          <w:lang w:val="en-US" w:eastAsia="de-DE"/>
+          <w14:ligatures w14:val="none"/>
+        </w:rPr>
+        <w:t>(</w:t>
+      </w:r>
+      <w:r>
+        <w:rPr>
+          <w:rFonts w:ascii="Consolas" w:eastAsia="Times New Roman" w:hAnsi="Consolas" w:cs="Times New Roman"/>
+          <w:color w:val="D4D4D4"/>
+          <w:kern w:val="0"/>
+          <w:sz w:val="21"/>
+          <w:szCs w:val="21"/>
+          <w:bdr w:val="single" w:sz="18" w:space="0" w:color="FF0000"/>
+          <w:lang w:val="en-US" w:eastAsia="de-DE"/>
+          <w14:ligatures w14:val="none"/>
+        </w:rPr>
+        <w:t>!</w:t>
+      </w:r>
+      <w:proofErr w:type="spellStart"/>
+      <w:r>
+        <w:rPr>
+          <w:rFonts w:ascii="Consolas" w:eastAsia="Times New Roman" w:hAnsi="Consolas" w:cs="Times New Roman"/>
+          <w:color w:val="DCDCAA"/>
+          <w:kern w:val="0"/>
+          <w:sz w:val="21"/>
+          <w:szCs w:val="21"/>
+          <w:bdr w:val="single" w:sz="18" w:space="0" w:color="FF0000"/>
+          <w:lang w:val="en-US" w:eastAsia="de-DE"/>
+          <w14:ligatures w14:val="none"/>
+        </w:rPr>
+        <w:t>isNaN</w:t>
+      </w:r>
+      <w:proofErr w:type="spellEnd"/>
+      <w:proofErr w:type="gramEnd"/>
+      <w:r>
+        <w:rPr>
+          <w:rFonts w:ascii="Consolas" w:eastAsia="Times New Roman" w:hAnsi="Consolas" w:cs="Times New Roman"/>
+          <w:color w:val="CCCCCC"/>
+          <w:kern w:val="0"/>
+          <w:sz w:val="21"/>
+          <w:szCs w:val="21"/>
+          <w:bdr w:val="single" w:sz="18" w:space="0" w:color="FF0000"/>
+          <w:lang w:val="en-US" w:eastAsia="de-DE"/>
+          <w14:ligatures w14:val="none"/>
+        </w:rPr>
+        <w:t>(</w:t>
+      </w:r>
+      <w:r>
+        <w:rPr>
+          <w:rFonts w:ascii="Consolas" w:eastAsia="Times New Roman" w:hAnsi="Consolas" w:cs="Times New Roman"/>
+          <w:color w:val="9CDCFE"/>
+          <w:kern w:val="0"/>
+          <w:sz w:val="21"/>
+          <w:szCs w:val="21"/>
+          <w:bdr w:val="single" w:sz="18" w:space="0" w:color="FF0000"/>
+          <w:lang w:val="en-US" w:eastAsia="de-DE"/>
+          <w14:ligatures w14:val="none"/>
+        </w:rPr>
+        <w:t>d</w:t>
+      </w:r>
+      <w:r>
+        <w:rPr>
+          <w:rFonts w:ascii="Consolas" w:eastAsia="Times New Roman" w:hAnsi="Consolas" w:cs="Times New Roman"/>
+          <w:color w:val="CCCCCC"/>
+          <w:kern w:val="0"/>
+          <w:sz w:val="21"/>
+          <w:szCs w:val="21"/>
+          <w:bdr w:val="single" w:sz="18" w:space="0" w:color="FF0000"/>
+          <w:lang w:val="en-US" w:eastAsia="de-DE"/>
+          <w14:ligatures w14:val="none"/>
+        </w:rPr>
+        <w:t>)</w:t>
+      </w:r>
+      <w:r>
+        <w:rPr>
+          <w:rFonts w:ascii="Consolas" w:eastAsia="Times New Roman" w:hAnsi="Consolas" w:cs="Times New Roman"/>
+          <w:color w:val="CCCCCC"/>
+          <w:kern w:val="0"/>
+          <w:sz w:val="21"/>
+          <w:szCs w:val="21"/>
+          <w:lang w:val="en-US" w:eastAsia="de-DE"/>
+          <w14:ligatures w14:val="none"/>
+        </w:rPr>
+        <w:t xml:space="preserve">) {   </w:t>
+      </w:r>
+      <w:r>
+        <w:rPr>
+          <w:rFonts w:ascii="Consolas" w:eastAsia="Times New Roman" w:hAnsi="Consolas" w:cs="Times New Roman"/>
+          <w:color w:val="6A9955"/>
+          <w:kern w:val="0"/>
+          <w:sz w:val="21"/>
+          <w:szCs w:val="21"/>
+          <w:lang w:val="en-US" w:eastAsia="de-DE"/>
+          <w14:ligatures w14:val="none"/>
+        </w:rPr>
+        <w:t>//</w:t>
+      </w:r>
+      <w:proofErr w:type="spellStart"/>
+      <w:r>
+        <w:rPr>
+          <w:rFonts w:ascii="Consolas" w:eastAsia="Times New Roman" w:hAnsi="Consolas" w:cs="Times New Roman"/>
+          <w:color w:val="6A9955"/>
+          <w:kern w:val="0"/>
+          <w:sz w:val="21"/>
+          <w:szCs w:val="21"/>
+          <w:lang w:val="en-US" w:eastAsia="de-DE"/>
+          <w14:ligatures w14:val="none"/>
+        </w:rPr>
+        <w:t>checkes</w:t>
+      </w:r>
+      <w:proofErr w:type="spellEnd"/>
+      <w:r>
+        <w:rPr>
+          <w:rFonts w:ascii="Consolas" w:eastAsia="Times New Roman" w:hAnsi="Consolas" w:cs="Times New Roman"/>
+          <w:color w:val="6A9955"/>
+          <w:kern w:val="0"/>
+          <w:sz w:val="21"/>
+          <w:szCs w:val="21"/>
+          <w:lang w:val="en-US" w:eastAsia="de-DE"/>
+          <w14:ligatures w14:val="none"/>
+        </w:rPr>
+        <w:t xml:space="preserve"> if d is Not </w:t>
+      </w:r>
+      <w:proofErr w:type="spellStart"/>
+      <w:r>
+        <w:rPr>
+          <w:rFonts w:ascii="Consolas" w:eastAsia="Times New Roman" w:hAnsi="Consolas" w:cs="Times New Roman"/>
+          <w:color w:val="6A9955"/>
+          <w:kern w:val="0"/>
+          <w:sz w:val="21"/>
+          <w:szCs w:val="21"/>
+          <w:lang w:val="en-US" w:eastAsia="de-DE"/>
+          <w14:ligatures w14:val="none"/>
+        </w:rPr>
+        <w:t>NOT</w:t>
+      </w:r>
+      <w:proofErr w:type="spellEnd"/>
+      <w:r>
+        <w:rPr>
+          <w:rFonts w:ascii="Consolas" w:eastAsia="Times New Roman" w:hAnsi="Consolas" w:cs="Times New Roman"/>
+          <w:color w:val="6A9955"/>
+          <w:kern w:val="0"/>
+          <w:sz w:val="21"/>
+          <w:szCs w:val="21"/>
+          <w:lang w:val="en-US" w:eastAsia="de-DE"/>
+          <w14:ligatures w14:val="none"/>
+        </w:rPr>
+        <w:t xml:space="preserve"> a Number (double </w:t>
+      </w:r>
+      <w:proofErr w:type="spellStart"/>
+      <w:r>
+        <w:rPr>
+          <w:rFonts w:ascii="Consolas" w:eastAsia="Times New Roman" w:hAnsi="Consolas" w:cs="Times New Roman"/>
+          <w:color w:val="6A9955"/>
+          <w:kern w:val="0"/>
+          <w:sz w:val="21"/>
+          <w:szCs w:val="21"/>
+          <w:lang w:val="en-US" w:eastAsia="de-DE"/>
+          <w14:ligatures w14:val="none"/>
+        </w:rPr>
+        <w:t>negativ</w:t>
+      </w:r>
+      <w:proofErr w:type="spellEnd"/>
+      <w:r>
+        <w:rPr>
+          <w:rFonts w:ascii="Consolas" w:eastAsia="Times New Roman" w:hAnsi="Consolas" w:cs="Times New Roman"/>
+          <w:color w:val="6A9955"/>
+          <w:kern w:val="0"/>
+          <w:sz w:val="21"/>
+          <w:szCs w:val="21"/>
+          <w:lang w:val="en-US" w:eastAsia="de-DE"/>
+          <w14:ligatures w14:val="none"/>
+        </w:rPr>
+        <w:t>)</w:t>
+      </w:r>
+    </w:p>
+    <w:p>
+      <w:pPr>
+        <w:shd w:val="clear" w:color="auto" w:fill="1F1F1F"/>
+        <w:spacing w:after="0" w:line="285" w:lineRule="atLeast"/>
+        <w:rPr>
+          <w:rFonts w:ascii="Consolas" w:eastAsia="Times New Roman" w:hAnsi="Consolas" w:cs="Times New Roman"/>
+          <w:color w:val="CCCCCC"/>
+          <w:kern w:val="0"/>
+          <w:sz w:val="21"/>
+          <w:szCs w:val="21"/>
+          <w:lang w:val="en-US" w:eastAsia="de-DE"/>
+          <w14:ligatures w14:val="none"/>
+        </w:rPr>
+      </w:pPr>
+      <w:r>
+        <w:rPr>
+          <w:rFonts w:ascii="Consolas" w:eastAsia="Times New Roman" w:hAnsi="Consolas" w:cs="Times New Roman"/>
+          <w:color w:val="CCCCCC"/>
+          <w:kern w:val="0"/>
+          <w:sz w:val="21"/>
+          <w:szCs w:val="21"/>
+          <w:lang w:val="en-US" w:eastAsia="de-DE"/>
+          <w14:ligatures w14:val="none"/>
+        </w:rPr>
+        <w:t xml:space="preserve">    </w:t>
+      </w:r>
+      <w:proofErr w:type="gramStart"/>
+      <w:r>
+        <w:rPr>
+          <w:rFonts w:ascii="Consolas" w:eastAsia="Times New Roman" w:hAnsi="Consolas" w:cs="Times New Roman"/>
+          <w:color w:val="9CDCFE"/>
+          <w:kern w:val="0"/>
+          <w:sz w:val="21"/>
+          <w:szCs w:val="21"/>
+          <w:lang w:val="en-US" w:eastAsia="de-DE"/>
+          <w14:ligatures w14:val="none"/>
+        </w:rPr>
+        <w:t>console</w:t>
+      </w:r>
+      <w:r>
+        <w:rPr>
+          <w:rFonts w:ascii="Consolas" w:eastAsia="Times New Roman" w:hAnsi="Consolas" w:cs="Times New Roman"/>
+          <w:color w:val="CCCCCC"/>
+          <w:kern w:val="0"/>
+          <w:sz w:val="21"/>
+          <w:szCs w:val="21"/>
+          <w:lang w:val="en-US" w:eastAsia="de-DE"/>
+          <w14:ligatures w14:val="none"/>
+        </w:rPr>
+        <w:t>.</w:t>
+      </w:r>
+      <w:r>
+        <w:rPr>
+          <w:rFonts w:ascii="Consolas" w:eastAsia="Times New Roman" w:hAnsi="Consolas" w:cs="Times New Roman"/>
+          <w:color w:val="DCDCAA"/>
+          <w:kern w:val="0"/>
+          <w:sz w:val="21"/>
+          <w:szCs w:val="21"/>
+          <w:lang w:val="en-US" w:eastAsia="de-DE"/>
+          <w14:ligatures w14:val="none"/>
+        </w:rPr>
+        <w:t>log</w:t>
+      </w:r>
+      <w:r>
+        <w:rPr>
+          <w:rFonts w:ascii="Consolas" w:eastAsia="Times New Roman" w:hAnsi="Consolas" w:cs="Times New Roman"/>
+          <w:color w:val="CCCCCC"/>
+          <w:kern w:val="0"/>
+          <w:sz w:val="21"/>
+          <w:szCs w:val="21"/>
+          <w:lang w:val="en-US" w:eastAsia="de-DE"/>
+          <w14:ligatures w14:val="none"/>
+        </w:rPr>
+        <w:t>(</w:t>
+      </w:r>
+      <w:proofErr w:type="gramEnd"/>
+      <w:r>
+        <w:rPr>
+          <w:rFonts w:ascii="Consolas" w:eastAsia="Times New Roman" w:hAnsi="Consolas" w:cs="Times New Roman"/>
+          <w:color w:val="9CDCFE"/>
+          <w:kern w:val="0"/>
+          <w:sz w:val="21"/>
+          <w:szCs w:val="21"/>
+          <w:lang w:val="en-US" w:eastAsia="de-DE"/>
+          <w14:ligatures w14:val="none"/>
+        </w:rPr>
+        <w:t>d</w:t>
+      </w:r>
+      <w:r>
+        <w:rPr>
+          <w:rFonts w:ascii="Consolas" w:eastAsia="Times New Roman" w:hAnsi="Consolas" w:cs="Times New Roman"/>
+          <w:color w:val="CCCCCC"/>
+          <w:kern w:val="0"/>
+          <w:sz w:val="21"/>
+          <w:szCs w:val="21"/>
+          <w:lang w:val="en-US" w:eastAsia="de-DE"/>
+          <w14:ligatures w14:val="none"/>
+        </w:rPr>
+        <w:t xml:space="preserve"> </w:t>
+      </w:r>
+      <w:r>
+        <w:rPr>
+          <w:rFonts w:ascii="Consolas" w:eastAsia="Times New Roman" w:hAnsi="Consolas" w:cs="Times New Roman"/>
+          <w:color w:val="D4D4D4"/>
+          <w:kern w:val="0"/>
+          <w:sz w:val="21"/>
+          <w:szCs w:val="21"/>
+          <w:lang w:val="en-US" w:eastAsia="de-DE"/>
+          <w14:ligatures w14:val="none"/>
+        </w:rPr>
+        <w:t>+</w:t>
+      </w:r>
+      <w:r>
+        <w:rPr>
+          <w:rFonts w:ascii="Consolas" w:eastAsia="Times New Roman" w:hAnsi="Consolas" w:cs="Times New Roman"/>
+          <w:color w:val="CCCCCC"/>
+          <w:kern w:val="0"/>
+          <w:sz w:val="21"/>
+          <w:szCs w:val="21"/>
+          <w:lang w:val="en-US" w:eastAsia="de-DE"/>
+          <w14:ligatures w14:val="none"/>
+        </w:rPr>
+        <w:t xml:space="preserve"> </w:t>
+      </w:r>
+      <w:r>
+        <w:rPr>
+          <w:rFonts w:ascii="Consolas" w:eastAsia="Times New Roman" w:hAnsi="Consolas" w:cs="Times New Roman"/>
+          <w:color w:val="CE9178"/>
+          <w:kern w:val="0"/>
+          <w:sz w:val="21"/>
+          <w:szCs w:val="21"/>
+          <w:lang w:val="en-US" w:eastAsia="de-DE"/>
+          <w14:ligatures w14:val="none"/>
+        </w:rPr>
+        <w:t>" is a number"</w:t>
+      </w:r>
+      <w:r>
+        <w:rPr>
+          <w:rFonts w:ascii="Consolas" w:eastAsia="Times New Roman" w:hAnsi="Consolas" w:cs="Times New Roman"/>
+          <w:color w:val="CCCCCC"/>
+          <w:kern w:val="0"/>
+          <w:sz w:val="21"/>
+          <w:szCs w:val="21"/>
+          <w:lang w:val="en-US" w:eastAsia="de-DE"/>
+          <w14:ligatures w14:val="none"/>
+        </w:rPr>
+        <w:t>)</w:t>
+      </w:r>
+    </w:p>
+    <w:p>
+      <w:pPr>
+        <w:shd w:val="clear" w:color="auto" w:fill="1F1F1F"/>
+        <w:spacing w:after="0" w:line="285" w:lineRule="atLeast"/>
+        <w:rPr>
+          <w:rFonts w:ascii="Consolas" w:eastAsia="Times New Roman" w:hAnsi="Consolas" w:cs="Times New Roman"/>
+          <w:color w:val="CCCCCC"/>
+          <w:kern w:val="0"/>
+          <w:sz w:val="21"/>
+          <w:szCs w:val="21"/>
+          <w:lang w:val="en-US" w:eastAsia="de-DE"/>
+          <w14:ligatures w14:val="none"/>
+        </w:rPr>
+      </w:pPr>
+      <w:proofErr w:type="gramStart"/>
+      <w:r>
+        <w:rPr>
+          <w:rFonts w:ascii="Consolas" w:eastAsia="Times New Roman" w:hAnsi="Consolas" w:cs="Times New Roman"/>
+          <w:color w:val="CCCCCC"/>
+          <w:kern w:val="0"/>
+          <w:sz w:val="21"/>
+          <w:szCs w:val="21"/>
+          <w:lang w:val="en-US" w:eastAsia="de-DE"/>
+          <w14:ligatures w14:val="none"/>
+        </w:rPr>
+        <w:t>}</w:t>
+      </w:r>
+      <w:r>
+        <w:rPr>
+          <w:rFonts w:ascii="Consolas" w:eastAsia="Times New Roman" w:hAnsi="Consolas" w:cs="Times New Roman"/>
+          <w:color w:val="C586C0"/>
+          <w:kern w:val="0"/>
+          <w:sz w:val="21"/>
+          <w:szCs w:val="21"/>
+          <w:lang w:val="en-US" w:eastAsia="de-DE"/>
+          <w14:ligatures w14:val="none"/>
+        </w:rPr>
+        <w:t>else</w:t>
+      </w:r>
+      <w:proofErr w:type="gramEnd"/>
+      <w:r>
+        <w:rPr>
+          <w:rFonts w:ascii="Consolas" w:eastAsia="Times New Roman" w:hAnsi="Consolas" w:cs="Times New Roman"/>
+          <w:color w:val="CCCCCC"/>
+          <w:kern w:val="0"/>
+          <w:sz w:val="21"/>
+          <w:szCs w:val="21"/>
+          <w:lang w:val="en-US" w:eastAsia="de-DE"/>
+          <w14:ligatures w14:val="none"/>
+        </w:rPr>
+        <w:t xml:space="preserve"> {</w:t>
+      </w:r>
+    </w:p>
+    <w:p>
+      <w:pPr>
+        <w:shd w:val="clear" w:color="auto" w:fill="1F1F1F"/>
+        <w:spacing w:after="0" w:line="285" w:lineRule="atLeast"/>
+        <w:rPr>
+          <w:rFonts w:ascii="Consolas" w:eastAsia="Times New Roman" w:hAnsi="Consolas" w:cs="Times New Roman"/>
+          <w:color w:val="CCCCCC"/>
+          <w:kern w:val="0"/>
+          <w:sz w:val="21"/>
+          <w:szCs w:val="21"/>
+          <w:lang w:val="en-US" w:eastAsia="de-DE"/>
+          <w14:ligatures w14:val="none"/>
+        </w:rPr>
+      </w:pPr>
+      <w:r>
+        <w:rPr>
+          <w:rFonts w:ascii="Consolas" w:eastAsia="Times New Roman" w:hAnsi="Consolas" w:cs="Times New Roman"/>
+          <w:color w:val="CCCCCC"/>
+          <w:kern w:val="0"/>
+          <w:sz w:val="21"/>
+          <w:szCs w:val="21"/>
+          <w:lang w:val="en-US" w:eastAsia="de-DE"/>
+          <w14:ligatures w14:val="none"/>
+        </w:rPr>
+        <w:lastRenderedPageBreak/>
+        <w:t xml:space="preserve">    </w:t>
+      </w:r>
+      <w:r>
+        <w:rPr>
+          <w:rFonts w:ascii="Consolas" w:eastAsia="Times New Roman" w:hAnsi="Consolas" w:cs="Times New Roman"/>
+          <w:color w:val="9CDCFE"/>
+          <w:kern w:val="0"/>
+          <w:sz w:val="21"/>
+          <w:szCs w:val="21"/>
+          <w:lang w:val="en-US" w:eastAsia="de-DE"/>
+          <w14:ligatures w14:val="none"/>
+        </w:rPr>
+        <w:t>console</w:t>
+      </w:r>
+      <w:r>
+        <w:rPr>
+          <w:rFonts w:ascii="Consolas" w:eastAsia="Times New Roman" w:hAnsi="Consolas" w:cs="Times New Roman"/>
+          <w:color w:val="CCCCCC"/>
+          <w:kern w:val="0"/>
+          <w:sz w:val="21"/>
+          <w:szCs w:val="21"/>
+          <w:lang w:val="en-US" w:eastAsia="de-DE"/>
+          <w14:ligatures w14:val="none"/>
+        </w:rPr>
+        <w:t>.</w:t>
+      </w:r>
+      <w:r>
+        <w:rPr>
+          <w:rFonts w:ascii="Consolas" w:eastAsia="Times New Roman" w:hAnsi="Consolas" w:cs="Times New Roman"/>
+          <w:color w:val="DCDCAA"/>
+          <w:kern w:val="0"/>
+          <w:sz w:val="21"/>
+          <w:szCs w:val="21"/>
+          <w:lang w:val="en-US" w:eastAsia="de-DE"/>
+          <w14:ligatures w14:val="none"/>
+        </w:rPr>
+        <w:t>log</w:t>
+      </w:r>
+      <w:r>
+        <w:rPr>
+          <w:rFonts w:ascii="Consolas" w:eastAsia="Times New Roman" w:hAnsi="Consolas" w:cs="Times New Roman"/>
+          <w:color w:val="CCCCCC"/>
+          <w:kern w:val="0"/>
+          <w:sz w:val="21"/>
+          <w:szCs w:val="21"/>
+          <w:lang w:val="en-US" w:eastAsia="de-DE"/>
+          <w14:ligatures w14:val="none"/>
+        </w:rPr>
+        <w:t xml:space="preserve"> (</w:t>
+      </w:r>
+      <w:r>
+        <w:rPr>
+          <w:rFonts w:ascii="Consolas" w:eastAsia="Times New Roman" w:hAnsi="Consolas" w:cs="Times New Roman"/>
+          <w:color w:val="9CDCFE"/>
+          <w:kern w:val="0"/>
+          <w:sz w:val="21"/>
+          <w:szCs w:val="21"/>
+          <w:lang w:val="en-US" w:eastAsia="de-DE"/>
+          <w14:ligatures w14:val="none"/>
+        </w:rPr>
+        <w:t>d</w:t>
+      </w:r>
+      <w:r>
+        <w:rPr>
+          <w:rFonts w:ascii="Consolas" w:eastAsia="Times New Roman" w:hAnsi="Consolas" w:cs="Times New Roman"/>
+          <w:color w:val="CCCCCC"/>
+          <w:kern w:val="0"/>
+          <w:sz w:val="21"/>
+          <w:szCs w:val="21"/>
+          <w:lang w:val="en-US" w:eastAsia="de-DE"/>
+          <w14:ligatures w14:val="none"/>
+        </w:rPr>
+        <w:t xml:space="preserve"> </w:t>
+      </w:r>
+      <w:r>
+        <w:rPr>
+          <w:rFonts w:ascii="Consolas" w:eastAsia="Times New Roman" w:hAnsi="Consolas" w:cs="Times New Roman"/>
+          <w:color w:val="D4D4D4"/>
+          <w:kern w:val="0"/>
+          <w:sz w:val="21"/>
+          <w:szCs w:val="21"/>
+          <w:lang w:val="en-US" w:eastAsia="de-DE"/>
+          <w14:ligatures w14:val="none"/>
+        </w:rPr>
+        <w:t>+</w:t>
+      </w:r>
+      <w:r>
+        <w:rPr>
+          <w:rFonts w:ascii="Consolas" w:eastAsia="Times New Roman" w:hAnsi="Consolas" w:cs="Times New Roman"/>
+          <w:color w:val="CCCCCC"/>
+          <w:kern w:val="0"/>
+          <w:sz w:val="21"/>
+          <w:szCs w:val="21"/>
+          <w:lang w:val="en-US" w:eastAsia="de-DE"/>
+          <w14:ligatures w14:val="none"/>
+        </w:rPr>
+        <w:t xml:space="preserve"> </w:t>
+      </w:r>
+      <w:r>
+        <w:rPr>
+          <w:rFonts w:ascii="Consolas" w:eastAsia="Times New Roman" w:hAnsi="Consolas" w:cs="Times New Roman"/>
+          <w:color w:val="CE9178"/>
+          <w:kern w:val="0"/>
+          <w:sz w:val="21"/>
+          <w:szCs w:val="21"/>
+          <w:lang w:val="en-US" w:eastAsia="de-DE"/>
+          <w14:ligatures w14:val="none"/>
+        </w:rPr>
+        <w:t xml:space="preserve">" is not a </w:t>
+      </w:r>
+      <w:proofErr w:type="spellStart"/>
+      <w:r>
+        <w:rPr>
+          <w:rFonts w:ascii="Consolas" w:eastAsia="Times New Roman" w:hAnsi="Consolas" w:cs="Times New Roman"/>
+          <w:color w:val="CE9178"/>
+          <w:kern w:val="0"/>
+          <w:sz w:val="21"/>
+          <w:szCs w:val="21"/>
+          <w:lang w:val="en-US" w:eastAsia="de-DE"/>
+          <w14:ligatures w14:val="none"/>
+        </w:rPr>
+        <w:t>datatyp</w:t>
+      </w:r>
+      <w:proofErr w:type="spellEnd"/>
+      <w:r>
+        <w:rPr>
+          <w:rFonts w:ascii="Consolas" w:eastAsia="Times New Roman" w:hAnsi="Consolas" w:cs="Times New Roman"/>
+          <w:color w:val="CE9178"/>
+          <w:kern w:val="0"/>
+          <w:sz w:val="21"/>
+          <w:szCs w:val="21"/>
+          <w:lang w:val="en-US" w:eastAsia="de-DE"/>
+          <w14:ligatures w14:val="none"/>
+        </w:rPr>
+        <w:t xml:space="preserve"> number"</w:t>
+      </w:r>
+      <w:proofErr w:type="gramStart"/>
+      <w:r>
+        <w:rPr>
+          <w:rFonts w:ascii="Consolas" w:eastAsia="Times New Roman" w:hAnsi="Consolas" w:cs="Times New Roman"/>
+          <w:color w:val="CCCCCC"/>
+          <w:kern w:val="0"/>
+          <w:sz w:val="21"/>
+          <w:szCs w:val="21"/>
+          <w:lang w:val="en-US" w:eastAsia="de-DE"/>
+          <w14:ligatures w14:val="none"/>
+        </w:rPr>
+        <w:t>);</w:t>
+      </w:r>
+      <w:proofErr w:type="gramEnd"/>
+    </w:p>
+    <w:p>
+      <w:pPr>
+        <w:shd w:val="clear" w:color="auto" w:fill="1F1F1F"/>
+        <w:spacing w:after="0" w:line="285" w:lineRule="atLeast"/>
+        <w:rPr>
+          <w:rFonts w:ascii="Consolas" w:eastAsia="Times New Roman" w:hAnsi="Consolas" w:cs="Times New Roman"/>
+          <w:color w:val="CCCCCC"/>
+          <w:kern w:val="0"/>
+          <w:sz w:val="21"/>
+          <w:szCs w:val="21"/>
+          <w:lang w:eastAsia="de-DE"/>
+          <w14:ligatures w14:val="none"/>
+        </w:rPr>
+      </w:pPr>
+      <w:r>
+        <w:rPr>
+          <w:rFonts w:ascii="Consolas" w:eastAsia="Times New Roman" w:hAnsi="Consolas" w:cs="Times New Roman"/>
+          <w:color w:val="CCCCCC"/>
+          <w:kern w:val="0"/>
+          <w:sz w:val="21"/>
+          <w:szCs w:val="21"/>
+          <w:lang w:eastAsia="de-DE"/>
+          <w14:ligatures w14:val="none"/>
+        </w:rPr>
+        <w:t>}</w:t>
+      </w:r>
+    </w:p>
+    <w:p>
+      <w:pPr>
+        <w:rPr>
+          <w:lang w:val="en-US"/>
+        </w:rPr>
+      </w:pPr>
+    </w:p>
+    <w:p>
+      <w:pPr>
+        <w:rPr>
+          <w:lang w:val="en-US"/>
+        </w:rPr>
+      </w:pPr>
     </w:p>
     <w:p>
       <w:pPr>

</xml_diff>